<commit_message>
+ manual merging in of Wordinator 1.0.3
</commit_message>
<xml_diff>
--- a/out/output-02.docx
+++ b/out/output-02.docx
@@ -282,7 +282,7 @@
                     </pic:cNvPicPr>
                   </pic:nvPicPr>
                   <pic:blipFill>
-                    <a:blip r:embed="rId11"/>
+                    <a:blip r:embed="rId12"/>
                     <a:stretch>
                       <a:fillRect/>
                     </a:stretch>
@@ -377,7 +377,7 @@
                     </pic:cNvPicPr>
                   </pic:nvPicPr>
                   <pic:blipFill>
-                    <a:blip r:embed="rId11"/>
+                    <a:blip r:embed="rId12"/>
                     <a:stretch>
                       <a:fillRect/>
                     </a:stretch>
@@ -542,12 +542,12 @@
       <w:pPr>
         <w:spacing w:before="0" w:after="0"/>
         <w:sectPr>
-          <w:headerReference w:type="default" r:id="rId12"/>
-          <w:headerReference w:type="even" r:id="rId13"/>
-          <w:headerReference w:type="first" r:id="rId14"/>
-          <w:footerReference w:type="default" r:id="rId15"/>
-          <w:footerReference w:type="even" r:id="rId16"/>
-          <w:footerReference w:type="first" r:id="rId17"/>
+          <w:headerReference w:type="default" r:id="rId13"/>
+          <w:headerReference w:type="even" r:id="rId14"/>
+          <w:headerReference w:type="first" r:id="rId15"/>
+          <w:footerReference w:type="default" r:id="rId16"/>
+          <w:footerReference w:type="even" r:id="rId17"/>
+          <w:footerReference w:type="first" r:id="rId18"/>
           <w:type w:val="continuous"/>
           <w:pgNumType w:fmt="decimal" w:start="1"/>
           <w:titlePg w:val="true"/>
@@ -563,12 +563,12 @@
       <w:pPr>
         <w:spacing w:before="0" w:after="0"/>
         <w:sectPr>
-          <w:headerReference w:type="default" r:id="rId18"/>
-          <w:headerReference w:type="even" r:id="rId19"/>
-          <w:headerReference w:type="first" r:id="rId20"/>
-          <w:footerReference w:type="default" r:id="rId21"/>
-          <w:footerReference w:type="even" r:id="rId22"/>
-          <w:footerReference w:type="first" r:id="rId23"/>
+          <w:headerReference w:type="default" r:id="rId19"/>
+          <w:headerReference w:type="even" r:id="rId20"/>
+          <w:headerReference w:type="first" r:id="rId21"/>
+          <w:footerReference w:type="default" r:id="rId22"/>
+          <w:footerReference w:type="even" r:id="rId23"/>
+          <w:footerReference w:type="first" r:id="rId24"/>
           <w:type w:val="continuous"/>
           <w:pgNumType w:fmt="decimal" w:start="1"/>
           <w:titlePg w:val="true"/>
@@ -700,10 +700,10 @@
       <w:pPr>
         <w:spacing w:before="0" w:after="0"/>
         <w:sectPr>
-          <w:headerReference w:type="default" r:id="rId24"/>
-          <w:headerReference w:type="even" r:id="rId25"/>
-          <w:footerReference w:type="default" r:id="rId26"/>
-          <w:footerReference w:type="even" r:id="rId27"/>
+          <w:headerReference w:type="default" r:id="rId25"/>
+          <w:headerReference w:type="even" r:id="rId26"/>
+          <w:footerReference w:type="default" r:id="rId27"/>
+          <w:footerReference w:type="even" r:id="rId28"/>
           <w:type w:val="nextPage"/>
           <w:pgSz w:orient="landscape" w:w="15840" w:h="20160"/>
           <w:pgNumType w:fmt="lowerRoman" w:chapSep="emDash" w:chapStyle="1" w:start="99"/>
@@ -727,8 +727,8 @@
       <w:pPr>
         <w:spacing w:before="0" w:after="0"/>
         <w:sectPr>
-          <w:headerReference w:type="default" r:id="rId28"/>
-          <w:footerReference w:type="default" r:id="rId29"/>
+          <w:headerReference w:type="default" r:id="rId29"/>
+          <w:footerReference w:type="default" r:id="rId30"/>
           <w:type w:val="nextPage"/>
         </w:sectPr>
       </w:pPr>
@@ -739,12 +739,12 @@
       </w:pPr>
     </w:p>
     <w:sectPr>
-      <w:headerReference w:type="default" r:id="rId3"/>
-      <w:headerReference w:type="even" r:id="rId4"/>
-      <w:headerReference w:type="first" r:id="rId5"/>
-      <w:footerReference w:type="default" r:id="rId6"/>
-      <w:footerReference w:type="even" r:id="rId7"/>
-      <w:footerReference w:type="first" r:id="rId8"/>
+      <w:headerReference w:type="default" r:id="rId4"/>
+      <w:headerReference w:type="even" r:id="rId5"/>
+      <w:headerReference w:type="first" r:id="rId6"/>
+      <w:footerReference w:type="default" r:id="rId7"/>
+      <w:footerReference w:type="even" r:id="rId8"/>
+      <w:footerReference w:type="first" r:id="rId9"/>
       <w:pgNumType w:fmt="decimal" w:start="1"/>
       <w:titlePg w:val="true"/>
     </w:sectPr>
@@ -1305,8 +1305,228 @@
 </w:hdr>
 </file>
 
+<file path=word/numbering.xml><?xml version="1.0" encoding="utf-8"?>
+<w:numbering xmlns:w="http://schemas.openxmlformats.org/wordprocessingml/2006/main">
+  <w:abstractNum xmlns:aink="http://schemas.microsoft.com/office/drawing/2016/ink" xmlns:w16se="http://schemas.microsoft.com/office/word/2015/wordml/symex" xmlns:wp14="http://schemas.microsoft.com/office/word/2010/wordprocessingDrawing" xmlns:am3d="http://schemas.microsoft.com/office/drawing/2017/model3d" xmlns:mc="http://schemas.openxmlformats.org/markup-compatibility/2006" xmlns:w10="urn:schemas-microsoft-com:office:word" xmlns:wp="http://schemas.openxmlformats.org/drawingml/2006/wordprocessingDrawing" xmlns:w15="http://schemas.microsoft.com/office/word/2012/wordml" xmlns:w14="http://schemas.microsoft.com/office/word/2010/wordml" xmlns:cx2="http://schemas.microsoft.com/office/drawing/2015/10/21/chartex" xmlns:cx1="http://schemas.microsoft.com/office/drawing/2015/9/8/chartex" xmlns:w16="http://schemas.microsoft.com/office/word/2018/wordml" xmlns:cx4="http://schemas.microsoft.com/office/drawing/2016/5/10/chartex" xmlns:cx3="http://schemas.microsoft.com/office/drawing/2016/5/9/chartex" xmlns:cx6="http://schemas.microsoft.com/office/drawing/2016/5/12/chartex" xmlns:cx5="http://schemas.microsoft.com/office/drawing/2016/5/11/chartex" xmlns:cx8="http://schemas.microsoft.com/office/drawing/2016/5/14/chartex" xmlns:cx7="http://schemas.microsoft.com/office/drawing/2016/5/13/chartex" xmlns:w16cex="http://schemas.microsoft.com/office/word/2018/wordml/cex" xmlns:wpc="http://schemas.microsoft.com/office/word/2010/wordprocessingCanvas" xmlns:m="http://schemas.openxmlformats.org/officeDocument/2006/math" xmlns:o="urn:schemas-microsoft-com:office:office" xmlns:wpg="http://schemas.microsoft.com/office/word/2010/wordprocessingGroup" xmlns:wne="http://schemas.microsoft.com/office/word/2006/wordml" xmlns:wpi="http://schemas.microsoft.com/office/word/2010/wordprocessingInk" xmlns:r="http://schemas.openxmlformats.org/officeDocument/2006/relationships" xmlns:cx="http://schemas.microsoft.com/office/drawing/2014/chartex" xmlns:v="urn:schemas-microsoft-com:vml" xmlns:wps="http://schemas.microsoft.com/office/word/2010/wordprocessingShape" xmlns:w16cid="http://schemas.microsoft.com/office/word/2016/wordml/cid" w:abstractNumId="1" w15:restartNumberingAfterBreak="0">
+    <w:nsid w:val="FFFFFF7D"/>
+    <w:multiLevelType w:val="singleLevel"/>
+    <w:tmpl w:val="20BC5850"/>
+    <w:lvl w:ilvl="0">
+      <w:start w:val="1"/>
+      <w:numFmt w:val="decimal"/>
+      <w:lvlText w:val="%1."/>
+      <w:lvlJc w:val="left"/>
+      <w:pPr>
+        <w:tabs>
+          <w:tab w:val="num" w:pos="1440"/>
+        </w:tabs>
+        <w:ind w:left="1440" w:hanging="360"/>
+      </w:pPr>
+    </w:lvl>
+  </w:abstractNum>
+  <w:abstractNum xmlns:aink="http://schemas.microsoft.com/office/drawing/2016/ink" xmlns:w16se="http://schemas.microsoft.com/office/word/2015/wordml/symex" xmlns:wp14="http://schemas.microsoft.com/office/word/2010/wordprocessingDrawing" xmlns:am3d="http://schemas.microsoft.com/office/drawing/2017/model3d" xmlns:mc="http://schemas.openxmlformats.org/markup-compatibility/2006" xmlns:w10="urn:schemas-microsoft-com:office:word" xmlns:wp="http://schemas.openxmlformats.org/drawingml/2006/wordprocessingDrawing" xmlns:w15="http://schemas.microsoft.com/office/word/2012/wordml" xmlns:w14="http://schemas.microsoft.com/office/word/2010/wordml" xmlns:cx2="http://schemas.microsoft.com/office/drawing/2015/10/21/chartex" xmlns:cx1="http://schemas.microsoft.com/office/drawing/2015/9/8/chartex" xmlns:w16="http://schemas.microsoft.com/office/word/2018/wordml" xmlns:cx4="http://schemas.microsoft.com/office/drawing/2016/5/10/chartex" xmlns:cx3="http://schemas.microsoft.com/office/drawing/2016/5/9/chartex" xmlns:cx6="http://schemas.microsoft.com/office/drawing/2016/5/12/chartex" xmlns:cx5="http://schemas.microsoft.com/office/drawing/2016/5/11/chartex" xmlns:cx8="http://schemas.microsoft.com/office/drawing/2016/5/14/chartex" xmlns:cx7="http://schemas.microsoft.com/office/drawing/2016/5/13/chartex" xmlns:w16cex="http://schemas.microsoft.com/office/word/2018/wordml/cex" xmlns:wpc="http://schemas.microsoft.com/office/word/2010/wordprocessingCanvas" xmlns:m="http://schemas.openxmlformats.org/officeDocument/2006/math" xmlns:o="urn:schemas-microsoft-com:office:office" xmlns:wpg="http://schemas.microsoft.com/office/word/2010/wordprocessingGroup" xmlns:wne="http://schemas.microsoft.com/office/word/2006/wordml" xmlns:wpi="http://schemas.microsoft.com/office/word/2010/wordprocessingInk" xmlns:r="http://schemas.openxmlformats.org/officeDocument/2006/relationships" xmlns:cx="http://schemas.microsoft.com/office/drawing/2014/chartex" xmlns:v="urn:schemas-microsoft-com:vml" xmlns:wps="http://schemas.microsoft.com/office/word/2010/wordprocessingShape" xmlns:w16cid="http://schemas.microsoft.com/office/word/2016/wordml/cid" w:abstractNumId="2" w15:restartNumberingAfterBreak="0">
+    <w:nsid w:val="FFFFFF7E"/>
+    <w:multiLevelType w:val="singleLevel"/>
+    <w:tmpl w:val="4068697C"/>
+    <w:lvl w:ilvl="0">
+      <w:start w:val="1"/>
+      <w:numFmt w:val="decimal"/>
+      <w:lvlText w:val="%1."/>
+      <w:lvlJc w:val="left"/>
+      <w:pPr>
+        <w:tabs>
+          <w:tab w:val="num" w:pos="1080"/>
+        </w:tabs>
+        <w:ind w:left="1080" w:hanging="360"/>
+      </w:pPr>
+    </w:lvl>
+  </w:abstractNum>
+  <w:abstractNum xmlns:aink="http://schemas.microsoft.com/office/drawing/2016/ink" xmlns:w16se="http://schemas.microsoft.com/office/word/2015/wordml/symex" xmlns:wp14="http://schemas.microsoft.com/office/word/2010/wordprocessingDrawing" xmlns:am3d="http://schemas.microsoft.com/office/drawing/2017/model3d" xmlns:mc="http://schemas.openxmlformats.org/markup-compatibility/2006" xmlns:w10="urn:schemas-microsoft-com:office:word" xmlns:wp="http://schemas.openxmlformats.org/drawingml/2006/wordprocessingDrawing" xmlns:w15="http://schemas.microsoft.com/office/word/2012/wordml" xmlns:w14="http://schemas.microsoft.com/office/word/2010/wordml" xmlns:cx2="http://schemas.microsoft.com/office/drawing/2015/10/21/chartex" xmlns:cx1="http://schemas.microsoft.com/office/drawing/2015/9/8/chartex" xmlns:w16="http://schemas.microsoft.com/office/word/2018/wordml" xmlns:cx4="http://schemas.microsoft.com/office/drawing/2016/5/10/chartex" xmlns:cx3="http://schemas.microsoft.com/office/drawing/2016/5/9/chartex" xmlns:cx6="http://schemas.microsoft.com/office/drawing/2016/5/12/chartex" xmlns:cx5="http://schemas.microsoft.com/office/drawing/2016/5/11/chartex" xmlns:cx8="http://schemas.microsoft.com/office/drawing/2016/5/14/chartex" xmlns:cx7="http://schemas.microsoft.com/office/drawing/2016/5/13/chartex" xmlns:w16cex="http://schemas.microsoft.com/office/word/2018/wordml/cex" xmlns:wpc="http://schemas.microsoft.com/office/word/2010/wordprocessingCanvas" xmlns:m="http://schemas.openxmlformats.org/officeDocument/2006/math" xmlns:o="urn:schemas-microsoft-com:office:office" xmlns:wpg="http://schemas.microsoft.com/office/word/2010/wordprocessingGroup" xmlns:wne="http://schemas.microsoft.com/office/word/2006/wordml" xmlns:wpi="http://schemas.microsoft.com/office/word/2010/wordprocessingInk" xmlns:r="http://schemas.openxmlformats.org/officeDocument/2006/relationships" xmlns:cx="http://schemas.microsoft.com/office/drawing/2014/chartex" xmlns:v="urn:schemas-microsoft-com:vml" xmlns:wps="http://schemas.microsoft.com/office/word/2010/wordprocessingShape" xmlns:w16cid="http://schemas.microsoft.com/office/word/2016/wordml/cid" w:abstractNumId="3" w15:restartNumberingAfterBreak="0">
+    <w:nsid w:val="FFFFFF7F"/>
+    <w:multiLevelType w:val="singleLevel"/>
+    <w:tmpl w:val="12F48EBC"/>
+    <w:lvl w:ilvl="0">
+      <w:start w:val="1"/>
+      <w:numFmt w:val="decimal"/>
+      <w:lvlText w:val="%1."/>
+      <w:lvlJc w:val="left"/>
+      <w:pPr>
+        <w:tabs>
+          <w:tab w:val="num" w:pos="720"/>
+        </w:tabs>
+        <w:ind w:left="720" w:hanging="360"/>
+      </w:pPr>
+    </w:lvl>
+  </w:abstractNum>
+  <w:abstractNum xmlns:aink="http://schemas.microsoft.com/office/drawing/2016/ink" xmlns:w16se="http://schemas.microsoft.com/office/word/2015/wordml/symex" xmlns:wp14="http://schemas.microsoft.com/office/word/2010/wordprocessingDrawing" xmlns:am3d="http://schemas.microsoft.com/office/drawing/2017/model3d" xmlns:mc="http://schemas.openxmlformats.org/markup-compatibility/2006" xmlns:w10="urn:schemas-microsoft-com:office:word" xmlns:wp="http://schemas.openxmlformats.org/drawingml/2006/wordprocessingDrawing" xmlns:w15="http://schemas.microsoft.com/office/word/2012/wordml" xmlns:w14="http://schemas.microsoft.com/office/word/2010/wordml" xmlns:cx2="http://schemas.microsoft.com/office/drawing/2015/10/21/chartex" xmlns:cx1="http://schemas.microsoft.com/office/drawing/2015/9/8/chartex" xmlns:w16="http://schemas.microsoft.com/office/word/2018/wordml" xmlns:cx4="http://schemas.microsoft.com/office/drawing/2016/5/10/chartex" xmlns:cx3="http://schemas.microsoft.com/office/drawing/2016/5/9/chartex" xmlns:cx6="http://schemas.microsoft.com/office/drawing/2016/5/12/chartex" xmlns:cx5="http://schemas.microsoft.com/office/drawing/2016/5/11/chartex" xmlns:cx8="http://schemas.microsoft.com/office/drawing/2016/5/14/chartex" xmlns:cx7="http://schemas.microsoft.com/office/drawing/2016/5/13/chartex" xmlns:w16cex="http://schemas.microsoft.com/office/word/2018/wordml/cex" xmlns:wpc="http://schemas.microsoft.com/office/word/2010/wordprocessingCanvas" xmlns:m="http://schemas.openxmlformats.org/officeDocument/2006/math" xmlns:o="urn:schemas-microsoft-com:office:office" xmlns:wpg="http://schemas.microsoft.com/office/word/2010/wordprocessingGroup" xmlns:wne="http://schemas.microsoft.com/office/word/2006/wordml" xmlns:wpi="http://schemas.microsoft.com/office/word/2010/wordprocessingInk" xmlns:r="http://schemas.openxmlformats.org/officeDocument/2006/relationships" xmlns:cx="http://schemas.microsoft.com/office/drawing/2014/chartex" xmlns:v="urn:schemas-microsoft-com:vml" xmlns:wps="http://schemas.microsoft.com/office/word/2010/wordprocessingShape" xmlns:w16cid="http://schemas.microsoft.com/office/word/2016/wordml/cid" w:abstractNumId="4" w15:restartNumberingAfterBreak="0">
+    <w:nsid w:val="FFFFFF80"/>
+    <w:multiLevelType w:val="singleLevel"/>
+    <w:tmpl w:val="856C0730"/>
+    <w:lvl w:ilvl="0">
+      <w:start w:val="1"/>
+      <w:numFmt w:val="bullet"/>
+      <w:lvlText w:val=""/>
+      <w:lvlJc w:val="left"/>
+      <w:pPr>
+        <w:tabs>
+          <w:tab w:val="num" w:pos="1800"/>
+        </w:tabs>
+        <w:ind w:left="1800" w:hanging="360"/>
+      </w:pPr>
+      <w:rPr>
+        <w:rFonts w:ascii="Symbol" w:hAnsi="Symbol" w:hint="default"/>
+      </w:rPr>
+    </w:lvl>
+  </w:abstractNum>
+  <w:abstractNum xmlns:aink="http://schemas.microsoft.com/office/drawing/2016/ink" xmlns:w16se="http://schemas.microsoft.com/office/word/2015/wordml/symex" xmlns:wp14="http://schemas.microsoft.com/office/word/2010/wordprocessingDrawing" xmlns:am3d="http://schemas.microsoft.com/office/drawing/2017/model3d" xmlns:mc="http://schemas.openxmlformats.org/markup-compatibility/2006" xmlns:w10="urn:schemas-microsoft-com:office:word" xmlns:wp="http://schemas.openxmlformats.org/drawingml/2006/wordprocessingDrawing" xmlns:w15="http://schemas.microsoft.com/office/word/2012/wordml" xmlns:w14="http://schemas.microsoft.com/office/word/2010/wordml" xmlns:cx2="http://schemas.microsoft.com/office/drawing/2015/10/21/chartex" xmlns:cx1="http://schemas.microsoft.com/office/drawing/2015/9/8/chartex" xmlns:w16="http://schemas.microsoft.com/office/word/2018/wordml" xmlns:cx4="http://schemas.microsoft.com/office/drawing/2016/5/10/chartex" xmlns:cx3="http://schemas.microsoft.com/office/drawing/2016/5/9/chartex" xmlns:cx6="http://schemas.microsoft.com/office/drawing/2016/5/12/chartex" xmlns:cx5="http://schemas.microsoft.com/office/drawing/2016/5/11/chartex" xmlns:cx8="http://schemas.microsoft.com/office/drawing/2016/5/14/chartex" xmlns:cx7="http://schemas.microsoft.com/office/drawing/2016/5/13/chartex" xmlns:w16cex="http://schemas.microsoft.com/office/word/2018/wordml/cex" xmlns:wpc="http://schemas.microsoft.com/office/word/2010/wordprocessingCanvas" xmlns:m="http://schemas.openxmlformats.org/officeDocument/2006/math" xmlns:o="urn:schemas-microsoft-com:office:office" xmlns:wpg="http://schemas.microsoft.com/office/word/2010/wordprocessingGroup" xmlns:wne="http://schemas.microsoft.com/office/word/2006/wordml" xmlns:wpi="http://schemas.microsoft.com/office/word/2010/wordprocessingInk" xmlns:r="http://schemas.openxmlformats.org/officeDocument/2006/relationships" xmlns:cx="http://schemas.microsoft.com/office/drawing/2014/chartex" xmlns:v="urn:schemas-microsoft-com:vml" xmlns:wps="http://schemas.microsoft.com/office/word/2010/wordprocessingShape" xmlns:w16cid="http://schemas.microsoft.com/office/word/2016/wordml/cid" w:abstractNumId="5" w15:restartNumberingAfterBreak="0">
+    <w:nsid w:val="FFFFFF81"/>
+    <w:multiLevelType w:val="singleLevel"/>
+    <w:tmpl w:val="4E5C79D6"/>
+    <w:lvl w:ilvl="0">
+      <w:start w:val="1"/>
+      <w:numFmt w:val="bullet"/>
+      <w:lvlText w:val=""/>
+      <w:lvlJc w:val="left"/>
+      <w:pPr>
+        <w:tabs>
+          <w:tab w:val="num" w:pos="1440"/>
+        </w:tabs>
+        <w:ind w:left="1440" w:hanging="360"/>
+      </w:pPr>
+      <w:rPr>
+        <w:rFonts w:ascii="Symbol" w:hAnsi="Symbol" w:hint="default"/>
+      </w:rPr>
+    </w:lvl>
+  </w:abstractNum>
+  <w:abstractNum xmlns:aink="http://schemas.microsoft.com/office/drawing/2016/ink" xmlns:w16se="http://schemas.microsoft.com/office/word/2015/wordml/symex" xmlns:wp14="http://schemas.microsoft.com/office/word/2010/wordprocessingDrawing" xmlns:am3d="http://schemas.microsoft.com/office/drawing/2017/model3d" xmlns:mc="http://schemas.openxmlformats.org/markup-compatibility/2006" xmlns:w10="urn:schemas-microsoft-com:office:word" xmlns:wp="http://schemas.openxmlformats.org/drawingml/2006/wordprocessingDrawing" xmlns:w15="http://schemas.microsoft.com/office/word/2012/wordml" xmlns:w14="http://schemas.microsoft.com/office/word/2010/wordml" xmlns:cx2="http://schemas.microsoft.com/office/drawing/2015/10/21/chartex" xmlns:cx1="http://schemas.microsoft.com/office/drawing/2015/9/8/chartex" xmlns:w16="http://schemas.microsoft.com/office/word/2018/wordml" xmlns:cx4="http://schemas.microsoft.com/office/drawing/2016/5/10/chartex" xmlns:cx3="http://schemas.microsoft.com/office/drawing/2016/5/9/chartex" xmlns:cx6="http://schemas.microsoft.com/office/drawing/2016/5/12/chartex" xmlns:cx5="http://schemas.microsoft.com/office/drawing/2016/5/11/chartex" xmlns:cx8="http://schemas.microsoft.com/office/drawing/2016/5/14/chartex" xmlns:cx7="http://schemas.microsoft.com/office/drawing/2016/5/13/chartex" xmlns:w16cex="http://schemas.microsoft.com/office/word/2018/wordml/cex" xmlns:wpc="http://schemas.microsoft.com/office/word/2010/wordprocessingCanvas" xmlns:m="http://schemas.openxmlformats.org/officeDocument/2006/math" xmlns:o="urn:schemas-microsoft-com:office:office" xmlns:wpg="http://schemas.microsoft.com/office/word/2010/wordprocessingGroup" xmlns:wne="http://schemas.microsoft.com/office/word/2006/wordml" xmlns:wpi="http://schemas.microsoft.com/office/word/2010/wordprocessingInk" xmlns:r="http://schemas.openxmlformats.org/officeDocument/2006/relationships" xmlns:cx="http://schemas.microsoft.com/office/drawing/2014/chartex" xmlns:v="urn:schemas-microsoft-com:vml" xmlns:wps="http://schemas.microsoft.com/office/word/2010/wordprocessingShape" xmlns:w16cid="http://schemas.microsoft.com/office/word/2016/wordml/cid" w:abstractNumId="6" w15:restartNumberingAfterBreak="0">
+    <w:nsid w:val="FFFFFF82"/>
+    <w:multiLevelType w:val="singleLevel"/>
+    <w:tmpl w:val="C9486208"/>
+    <w:lvl w:ilvl="0">
+      <w:start w:val="1"/>
+      <w:numFmt w:val="bullet"/>
+      <w:lvlText w:val=""/>
+      <w:lvlJc w:val="left"/>
+      <w:pPr>
+        <w:tabs>
+          <w:tab w:val="num" w:pos="1080"/>
+        </w:tabs>
+        <w:ind w:left="1080" w:hanging="360"/>
+      </w:pPr>
+      <w:rPr>
+        <w:rFonts w:ascii="Symbol" w:hAnsi="Symbol" w:hint="default"/>
+      </w:rPr>
+    </w:lvl>
+  </w:abstractNum>
+  <w:abstractNum xmlns:aink="http://schemas.microsoft.com/office/drawing/2016/ink" xmlns:w16se="http://schemas.microsoft.com/office/word/2015/wordml/symex" xmlns:wp14="http://schemas.microsoft.com/office/word/2010/wordprocessingDrawing" xmlns:am3d="http://schemas.microsoft.com/office/drawing/2017/model3d" xmlns:mc="http://schemas.openxmlformats.org/markup-compatibility/2006" xmlns:w10="urn:schemas-microsoft-com:office:word" xmlns:wp="http://schemas.openxmlformats.org/drawingml/2006/wordprocessingDrawing" xmlns:w15="http://schemas.microsoft.com/office/word/2012/wordml" xmlns:w14="http://schemas.microsoft.com/office/word/2010/wordml" xmlns:cx2="http://schemas.microsoft.com/office/drawing/2015/10/21/chartex" xmlns:cx1="http://schemas.microsoft.com/office/drawing/2015/9/8/chartex" xmlns:w16="http://schemas.microsoft.com/office/word/2018/wordml" xmlns:cx4="http://schemas.microsoft.com/office/drawing/2016/5/10/chartex" xmlns:cx3="http://schemas.microsoft.com/office/drawing/2016/5/9/chartex" xmlns:cx6="http://schemas.microsoft.com/office/drawing/2016/5/12/chartex" xmlns:cx5="http://schemas.microsoft.com/office/drawing/2016/5/11/chartex" xmlns:cx8="http://schemas.microsoft.com/office/drawing/2016/5/14/chartex" xmlns:cx7="http://schemas.microsoft.com/office/drawing/2016/5/13/chartex" xmlns:w16cex="http://schemas.microsoft.com/office/word/2018/wordml/cex" xmlns:wpc="http://schemas.microsoft.com/office/word/2010/wordprocessingCanvas" xmlns:m="http://schemas.openxmlformats.org/officeDocument/2006/math" xmlns:o="urn:schemas-microsoft-com:office:office" xmlns:wpg="http://schemas.microsoft.com/office/word/2010/wordprocessingGroup" xmlns:wne="http://schemas.microsoft.com/office/word/2006/wordml" xmlns:wpi="http://schemas.microsoft.com/office/word/2010/wordprocessingInk" xmlns:r="http://schemas.openxmlformats.org/officeDocument/2006/relationships" xmlns:cx="http://schemas.microsoft.com/office/drawing/2014/chartex" xmlns:v="urn:schemas-microsoft-com:vml" xmlns:wps="http://schemas.microsoft.com/office/word/2010/wordprocessingShape" xmlns:w16cid="http://schemas.microsoft.com/office/word/2016/wordml/cid" w:abstractNumId="7" w15:restartNumberingAfterBreak="0">
+    <w:nsid w:val="FFFFFF83"/>
+    <w:multiLevelType w:val="singleLevel"/>
+    <w:tmpl w:val="1C52B874"/>
+    <w:lvl w:ilvl="0">
+      <w:start w:val="1"/>
+      <w:numFmt w:val="bullet"/>
+      <w:lvlText w:val=""/>
+      <w:lvlJc w:val="left"/>
+      <w:pPr>
+        <w:tabs>
+          <w:tab w:val="num" w:pos="720"/>
+        </w:tabs>
+        <w:ind w:left="720" w:hanging="360"/>
+      </w:pPr>
+      <w:rPr>
+        <w:rFonts w:ascii="Symbol" w:hAnsi="Symbol" w:hint="default"/>
+      </w:rPr>
+    </w:lvl>
+  </w:abstractNum>
+  <w:abstractNum xmlns:aink="http://schemas.microsoft.com/office/drawing/2016/ink" xmlns:w16se="http://schemas.microsoft.com/office/word/2015/wordml/symex" xmlns:wp14="http://schemas.microsoft.com/office/word/2010/wordprocessingDrawing" xmlns:am3d="http://schemas.microsoft.com/office/drawing/2017/model3d" xmlns:mc="http://schemas.openxmlformats.org/markup-compatibility/2006" xmlns:w10="urn:schemas-microsoft-com:office:word" xmlns:wp="http://schemas.openxmlformats.org/drawingml/2006/wordprocessingDrawing" xmlns:w15="http://schemas.microsoft.com/office/word/2012/wordml" xmlns:w14="http://schemas.microsoft.com/office/word/2010/wordml" xmlns:cx2="http://schemas.microsoft.com/office/drawing/2015/10/21/chartex" xmlns:cx1="http://schemas.microsoft.com/office/drawing/2015/9/8/chartex" xmlns:w16="http://schemas.microsoft.com/office/word/2018/wordml" xmlns:cx4="http://schemas.microsoft.com/office/drawing/2016/5/10/chartex" xmlns:cx3="http://schemas.microsoft.com/office/drawing/2016/5/9/chartex" xmlns:cx6="http://schemas.microsoft.com/office/drawing/2016/5/12/chartex" xmlns:cx5="http://schemas.microsoft.com/office/drawing/2016/5/11/chartex" xmlns:cx8="http://schemas.microsoft.com/office/drawing/2016/5/14/chartex" xmlns:cx7="http://schemas.microsoft.com/office/drawing/2016/5/13/chartex" xmlns:w16cex="http://schemas.microsoft.com/office/word/2018/wordml/cex" xmlns:wpc="http://schemas.microsoft.com/office/word/2010/wordprocessingCanvas" xmlns:m="http://schemas.openxmlformats.org/officeDocument/2006/math" xmlns:o="urn:schemas-microsoft-com:office:office" xmlns:wpg="http://schemas.microsoft.com/office/word/2010/wordprocessingGroup" xmlns:wne="http://schemas.microsoft.com/office/word/2006/wordml" xmlns:wpi="http://schemas.microsoft.com/office/word/2010/wordprocessingInk" xmlns:r="http://schemas.openxmlformats.org/officeDocument/2006/relationships" xmlns:cx="http://schemas.microsoft.com/office/drawing/2014/chartex" xmlns:v="urn:schemas-microsoft-com:vml" xmlns:wps="http://schemas.microsoft.com/office/word/2010/wordprocessingShape" xmlns:w16cid="http://schemas.microsoft.com/office/word/2016/wordml/cid" w:abstractNumId="8" w15:restartNumberingAfterBreak="0">
+    <w:nsid w:val="FFFFFF88"/>
+    <w:multiLevelType w:val="singleLevel"/>
+    <w:tmpl w:val="3C20F5AA"/>
+    <w:lvl w:ilvl="0">
+      <w:start w:val="1"/>
+      <w:numFmt w:val="decimal"/>
+      <w:pStyle w:val="ListNumber"/>
+      <w:lvlText w:val="%1."/>
+      <w:lvlJc w:val="left"/>
+      <w:pPr>
+        <w:tabs>
+          <w:tab w:val="num" w:pos="360"/>
+        </w:tabs>
+        <w:ind w:left="360" w:hanging="360"/>
+      </w:pPr>
+    </w:lvl>
+  </w:abstractNum>
+  <w:abstractNum xmlns:aink="http://schemas.microsoft.com/office/drawing/2016/ink" xmlns:w16se="http://schemas.microsoft.com/office/word/2015/wordml/symex" xmlns:wp14="http://schemas.microsoft.com/office/word/2010/wordprocessingDrawing" xmlns:am3d="http://schemas.microsoft.com/office/drawing/2017/model3d" xmlns:mc="http://schemas.openxmlformats.org/markup-compatibility/2006" xmlns:w10="urn:schemas-microsoft-com:office:word" xmlns:wp="http://schemas.openxmlformats.org/drawingml/2006/wordprocessingDrawing" xmlns:w15="http://schemas.microsoft.com/office/word/2012/wordml" xmlns:w14="http://schemas.microsoft.com/office/word/2010/wordml" xmlns:cx2="http://schemas.microsoft.com/office/drawing/2015/10/21/chartex" xmlns:cx1="http://schemas.microsoft.com/office/drawing/2015/9/8/chartex" xmlns:w16="http://schemas.microsoft.com/office/word/2018/wordml" xmlns:cx4="http://schemas.microsoft.com/office/drawing/2016/5/10/chartex" xmlns:cx3="http://schemas.microsoft.com/office/drawing/2016/5/9/chartex" xmlns:cx6="http://schemas.microsoft.com/office/drawing/2016/5/12/chartex" xmlns:cx5="http://schemas.microsoft.com/office/drawing/2016/5/11/chartex" xmlns:cx8="http://schemas.microsoft.com/office/drawing/2016/5/14/chartex" xmlns:cx7="http://schemas.microsoft.com/office/drawing/2016/5/13/chartex" xmlns:w16cex="http://schemas.microsoft.com/office/word/2018/wordml/cex" xmlns:wpc="http://schemas.microsoft.com/office/word/2010/wordprocessingCanvas" xmlns:m="http://schemas.openxmlformats.org/officeDocument/2006/math" xmlns:o="urn:schemas-microsoft-com:office:office" xmlns:wpg="http://schemas.microsoft.com/office/word/2010/wordprocessingGroup" xmlns:wne="http://schemas.microsoft.com/office/word/2006/wordml" xmlns:wpi="http://schemas.microsoft.com/office/word/2010/wordprocessingInk" xmlns:r="http://schemas.openxmlformats.org/officeDocument/2006/relationships" xmlns:cx="http://schemas.microsoft.com/office/drawing/2014/chartex" xmlns:v="urn:schemas-microsoft-com:vml" xmlns:wps="http://schemas.microsoft.com/office/word/2010/wordprocessingShape" xmlns:w16cid="http://schemas.microsoft.com/office/word/2016/wordml/cid" w:abstractNumId="9" w15:restartNumberingAfterBreak="0">
+    <w:nsid w:val="FFFFFF89"/>
+    <w:multiLevelType w:val="singleLevel"/>
+    <w:tmpl w:val="37FE8BFA"/>
+    <w:lvl w:ilvl="0">
+      <w:start w:val="1"/>
+      <w:numFmt w:val="bullet"/>
+      <w:pStyle w:val="ListBullet"/>
+      <w:lvlText w:val=""/>
+      <w:lvlJc w:val="left"/>
+      <w:pPr>
+        <w:tabs>
+          <w:tab w:val="num" w:pos="360"/>
+        </w:tabs>
+        <w:ind w:left="360" w:hanging="360"/>
+      </w:pPr>
+      <w:rPr>
+        <w:rFonts w:ascii="Symbol" w:hAnsi="Symbol" w:hint="default"/>
+      </w:rPr>
+    </w:lvl>
+  </w:abstractNum>
+  <w:num xmlns:aink="http://schemas.microsoft.com/office/drawing/2016/ink" xmlns:w16se="http://schemas.microsoft.com/office/word/2015/wordml/symex" xmlns:wp14="http://schemas.microsoft.com/office/word/2010/wordprocessingDrawing" xmlns:am3d="http://schemas.microsoft.com/office/drawing/2017/model3d" xmlns:mc="http://schemas.openxmlformats.org/markup-compatibility/2006" xmlns:w10="urn:schemas-microsoft-com:office:word" xmlns:wp="http://schemas.openxmlformats.org/drawingml/2006/wordprocessingDrawing" xmlns:w15="http://schemas.microsoft.com/office/word/2012/wordml" xmlns:w14="http://schemas.microsoft.com/office/word/2010/wordml" xmlns:cx2="http://schemas.microsoft.com/office/drawing/2015/10/21/chartex" xmlns:cx1="http://schemas.microsoft.com/office/drawing/2015/9/8/chartex" xmlns:w16="http://schemas.microsoft.com/office/word/2018/wordml" xmlns:cx4="http://schemas.microsoft.com/office/drawing/2016/5/10/chartex" xmlns:cx3="http://schemas.microsoft.com/office/drawing/2016/5/9/chartex" xmlns:cx6="http://schemas.microsoft.com/office/drawing/2016/5/12/chartex" xmlns:cx5="http://schemas.microsoft.com/office/drawing/2016/5/11/chartex" xmlns:cx8="http://schemas.microsoft.com/office/drawing/2016/5/14/chartex" xmlns:cx7="http://schemas.microsoft.com/office/drawing/2016/5/13/chartex" xmlns:w16cex="http://schemas.microsoft.com/office/word/2018/wordml/cex" xmlns:wpc="http://schemas.microsoft.com/office/word/2010/wordprocessingCanvas" xmlns:m="http://schemas.openxmlformats.org/officeDocument/2006/math" xmlns:o="urn:schemas-microsoft-com:office:office" xmlns:wpg="http://schemas.microsoft.com/office/word/2010/wordprocessingGroup" xmlns:wne="http://schemas.microsoft.com/office/word/2006/wordml" xmlns:wpi="http://schemas.microsoft.com/office/word/2010/wordprocessingInk" xmlns:r="http://schemas.openxmlformats.org/officeDocument/2006/relationships" xmlns:cx="http://schemas.microsoft.com/office/drawing/2014/chartex" xmlns:v="urn:schemas-microsoft-com:vml" xmlns:wps="http://schemas.microsoft.com/office/word/2010/wordprocessingShape" xmlns:w16cid="http://schemas.microsoft.com/office/word/2016/wordml/cid" w:numId="1">
+    <w:abstractNumId w:val="9"/>
+  </w:num>
+  <w:num xmlns:aink="http://schemas.microsoft.com/office/drawing/2016/ink" xmlns:w16se="http://schemas.microsoft.com/office/word/2015/wordml/symex" xmlns:wp14="http://schemas.microsoft.com/office/word/2010/wordprocessingDrawing" xmlns:am3d="http://schemas.microsoft.com/office/drawing/2017/model3d" xmlns:mc="http://schemas.openxmlformats.org/markup-compatibility/2006" xmlns:w10="urn:schemas-microsoft-com:office:word" xmlns:wp="http://schemas.openxmlformats.org/drawingml/2006/wordprocessingDrawing" xmlns:w15="http://schemas.microsoft.com/office/word/2012/wordml" xmlns:w14="http://schemas.microsoft.com/office/word/2010/wordml" xmlns:cx2="http://schemas.microsoft.com/office/drawing/2015/10/21/chartex" xmlns:cx1="http://schemas.microsoft.com/office/drawing/2015/9/8/chartex" xmlns:w16="http://schemas.microsoft.com/office/word/2018/wordml" xmlns:cx4="http://schemas.microsoft.com/office/drawing/2016/5/10/chartex" xmlns:cx3="http://schemas.microsoft.com/office/drawing/2016/5/9/chartex" xmlns:cx6="http://schemas.microsoft.com/office/drawing/2016/5/12/chartex" xmlns:cx5="http://schemas.microsoft.com/office/drawing/2016/5/11/chartex" xmlns:cx8="http://schemas.microsoft.com/office/drawing/2016/5/14/chartex" xmlns:cx7="http://schemas.microsoft.com/office/drawing/2016/5/13/chartex" xmlns:w16cex="http://schemas.microsoft.com/office/word/2018/wordml/cex" xmlns:wpc="http://schemas.microsoft.com/office/word/2010/wordprocessingCanvas" xmlns:m="http://schemas.openxmlformats.org/officeDocument/2006/math" xmlns:o="urn:schemas-microsoft-com:office:office" xmlns:wpg="http://schemas.microsoft.com/office/word/2010/wordprocessingGroup" xmlns:wne="http://schemas.microsoft.com/office/word/2006/wordml" xmlns:wpi="http://schemas.microsoft.com/office/word/2010/wordprocessingInk" xmlns:r="http://schemas.openxmlformats.org/officeDocument/2006/relationships" xmlns:cx="http://schemas.microsoft.com/office/drawing/2014/chartex" xmlns:v="urn:schemas-microsoft-com:vml" xmlns:wps="http://schemas.microsoft.com/office/word/2010/wordprocessingShape" xmlns:w16cid="http://schemas.microsoft.com/office/word/2016/wordml/cid" w:numId="2">
+    <w:abstractNumId w:val="7"/>
+  </w:num>
+  <w:num xmlns:aink="http://schemas.microsoft.com/office/drawing/2016/ink" xmlns:w16se="http://schemas.microsoft.com/office/word/2015/wordml/symex" xmlns:wp14="http://schemas.microsoft.com/office/word/2010/wordprocessingDrawing" xmlns:am3d="http://schemas.microsoft.com/office/drawing/2017/model3d" xmlns:mc="http://schemas.openxmlformats.org/markup-compatibility/2006" xmlns:w10="urn:schemas-microsoft-com:office:word" xmlns:wp="http://schemas.openxmlformats.org/drawingml/2006/wordprocessingDrawing" xmlns:w15="http://schemas.microsoft.com/office/word/2012/wordml" xmlns:w14="http://schemas.microsoft.com/office/word/2010/wordml" xmlns:cx2="http://schemas.microsoft.com/office/drawing/2015/10/21/chartex" xmlns:cx1="http://schemas.microsoft.com/office/drawing/2015/9/8/chartex" xmlns:w16="http://schemas.microsoft.com/office/word/2018/wordml" xmlns:cx4="http://schemas.microsoft.com/office/drawing/2016/5/10/chartex" xmlns:cx3="http://schemas.microsoft.com/office/drawing/2016/5/9/chartex" xmlns:cx6="http://schemas.microsoft.com/office/drawing/2016/5/12/chartex" xmlns:cx5="http://schemas.microsoft.com/office/drawing/2016/5/11/chartex" xmlns:cx8="http://schemas.microsoft.com/office/drawing/2016/5/14/chartex" xmlns:cx7="http://schemas.microsoft.com/office/drawing/2016/5/13/chartex" xmlns:w16cex="http://schemas.microsoft.com/office/word/2018/wordml/cex" xmlns:wpc="http://schemas.microsoft.com/office/word/2010/wordprocessingCanvas" xmlns:m="http://schemas.openxmlformats.org/officeDocument/2006/math" xmlns:o="urn:schemas-microsoft-com:office:office" xmlns:wpg="http://schemas.microsoft.com/office/word/2010/wordprocessingGroup" xmlns:wne="http://schemas.microsoft.com/office/word/2006/wordml" xmlns:wpi="http://schemas.microsoft.com/office/word/2010/wordprocessingInk" xmlns:r="http://schemas.openxmlformats.org/officeDocument/2006/relationships" xmlns:cx="http://schemas.microsoft.com/office/drawing/2014/chartex" xmlns:v="urn:schemas-microsoft-com:vml" xmlns:wps="http://schemas.microsoft.com/office/word/2010/wordprocessingShape" xmlns:w16cid="http://schemas.microsoft.com/office/word/2016/wordml/cid" w:numId="3">
+    <w:abstractNumId w:val="6"/>
+  </w:num>
+  <w:num xmlns:aink="http://schemas.microsoft.com/office/drawing/2016/ink" xmlns:w16se="http://schemas.microsoft.com/office/word/2015/wordml/symex" xmlns:wp14="http://schemas.microsoft.com/office/word/2010/wordprocessingDrawing" xmlns:am3d="http://schemas.microsoft.com/office/drawing/2017/model3d" xmlns:mc="http://schemas.openxmlformats.org/markup-compatibility/2006" xmlns:w10="urn:schemas-microsoft-com:office:word" xmlns:wp="http://schemas.openxmlformats.org/drawingml/2006/wordprocessingDrawing" xmlns:w15="http://schemas.microsoft.com/office/word/2012/wordml" xmlns:w14="http://schemas.microsoft.com/office/word/2010/wordml" xmlns:cx2="http://schemas.microsoft.com/office/drawing/2015/10/21/chartex" xmlns:cx1="http://schemas.microsoft.com/office/drawing/2015/9/8/chartex" xmlns:w16="http://schemas.microsoft.com/office/word/2018/wordml" xmlns:cx4="http://schemas.microsoft.com/office/drawing/2016/5/10/chartex" xmlns:cx3="http://schemas.microsoft.com/office/drawing/2016/5/9/chartex" xmlns:cx6="http://schemas.microsoft.com/office/drawing/2016/5/12/chartex" xmlns:cx5="http://schemas.microsoft.com/office/drawing/2016/5/11/chartex" xmlns:cx8="http://schemas.microsoft.com/office/drawing/2016/5/14/chartex" xmlns:cx7="http://schemas.microsoft.com/office/drawing/2016/5/13/chartex" xmlns:w16cex="http://schemas.microsoft.com/office/word/2018/wordml/cex" xmlns:wpc="http://schemas.microsoft.com/office/word/2010/wordprocessingCanvas" xmlns:m="http://schemas.openxmlformats.org/officeDocument/2006/math" xmlns:o="urn:schemas-microsoft-com:office:office" xmlns:wpg="http://schemas.microsoft.com/office/word/2010/wordprocessingGroup" xmlns:wne="http://schemas.microsoft.com/office/word/2006/wordml" xmlns:wpi="http://schemas.microsoft.com/office/word/2010/wordprocessingInk" xmlns:r="http://schemas.openxmlformats.org/officeDocument/2006/relationships" xmlns:cx="http://schemas.microsoft.com/office/drawing/2014/chartex" xmlns:v="urn:schemas-microsoft-com:vml" xmlns:wps="http://schemas.microsoft.com/office/word/2010/wordprocessingShape" xmlns:w16cid="http://schemas.microsoft.com/office/word/2016/wordml/cid" w:numId="4">
+    <w:abstractNumId w:val="5"/>
+  </w:num>
+  <w:num xmlns:aink="http://schemas.microsoft.com/office/drawing/2016/ink" xmlns:w16se="http://schemas.microsoft.com/office/word/2015/wordml/symex" xmlns:wp14="http://schemas.microsoft.com/office/word/2010/wordprocessingDrawing" xmlns:am3d="http://schemas.microsoft.com/office/drawing/2017/model3d" xmlns:mc="http://schemas.openxmlformats.org/markup-compatibility/2006" xmlns:w10="urn:schemas-microsoft-com:office:word" xmlns:wp="http://schemas.openxmlformats.org/drawingml/2006/wordprocessingDrawing" xmlns:w15="http://schemas.microsoft.com/office/word/2012/wordml" xmlns:w14="http://schemas.microsoft.com/office/word/2010/wordml" xmlns:cx2="http://schemas.microsoft.com/office/drawing/2015/10/21/chartex" xmlns:cx1="http://schemas.microsoft.com/office/drawing/2015/9/8/chartex" xmlns:w16="http://schemas.microsoft.com/office/word/2018/wordml" xmlns:cx4="http://schemas.microsoft.com/office/drawing/2016/5/10/chartex" xmlns:cx3="http://schemas.microsoft.com/office/drawing/2016/5/9/chartex" xmlns:cx6="http://schemas.microsoft.com/office/drawing/2016/5/12/chartex" xmlns:cx5="http://schemas.microsoft.com/office/drawing/2016/5/11/chartex" xmlns:cx8="http://schemas.microsoft.com/office/drawing/2016/5/14/chartex" xmlns:cx7="http://schemas.microsoft.com/office/drawing/2016/5/13/chartex" xmlns:w16cex="http://schemas.microsoft.com/office/word/2018/wordml/cex" xmlns:wpc="http://schemas.microsoft.com/office/word/2010/wordprocessingCanvas" xmlns:m="http://schemas.openxmlformats.org/officeDocument/2006/math" xmlns:o="urn:schemas-microsoft-com:office:office" xmlns:wpg="http://schemas.microsoft.com/office/word/2010/wordprocessingGroup" xmlns:wne="http://schemas.microsoft.com/office/word/2006/wordml" xmlns:wpi="http://schemas.microsoft.com/office/word/2010/wordprocessingInk" xmlns:r="http://schemas.openxmlformats.org/officeDocument/2006/relationships" xmlns:cx="http://schemas.microsoft.com/office/drawing/2014/chartex" xmlns:v="urn:schemas-microsoft-com:vml" xmlns:wps="http://schemas.microsoft.com/office/word/2010/wordprocessingShape" xmlns:w16cid="http://schemas.microsoft.com/office/word/2016/wordml/cid" w:numId="5">
+    <w:abstractNumId w:val="4"/>
+  </w:num>
+  <w:num xmlns:aink="http://schemas.microsoft.com/office/drawing/2016/ink" xmlns:w16se="http://schemas.microsoft.com/office/word/2015/wordml/symex" xmlns:wp14="http://schemas.microsoft.com/office/word/2010/wordprocessingDrawing" xmlns:am3d="http://schemas.microsoft.com/office/drawing/2017/model3d" xmlns:mc="http://schemas.openxmlformats.org/markup-compatibility/2006" xmlns:w10="urn:schemas-microsoft-com:office:word" xmlns:wp="http://schemas.openxmlformats.org/drawingml/2006/wordprocessingDrawing" xmlns:w15="http://schemas.microsoft.com/office/word/2012/wordml" xmlns:w14="http://schemas.microsoft.com/office/word/2010/wordml" xmlns:cx2="http://schemas.microsoft.com/office/drawing/2015/10/21/chartex" xmlns:cx1="http://schemas.microsoft.com/office/drawing/2015/9/8/chartex" xmlns:w16="http://schemas.microsoft.com/office/word/2018/wordml" xmlns:cx4="http://schemas.microsoft.com/office/drawing/2016/5/10/chartex" xmlns:cx3="http://schemas.microsoft.com/office/drawing/2016/5/9/chartex" xmlns:cx6="http://schemas.microsoft.com/office/drawing/2016/5/12/chartex" xmlns:cx5="http://schemas.microsoft.com/office/drawing/2016/5/11/chartex" xmlns:cx8="http://schemas.microsoft.com/office/drawing/2016/5/14/chartex" xmlns:cx7="http://schemas.microsoft.com/office/drawing/2016/5/13/chartex" xmlns:w16cex="http://schemas.microsoft.com/office/word/2018/wordml/cex" xmlns:wpc="http://schemas.microsoft.com/office/word/2010/wordprocessingCanvas" xmlns:m="http://schemas.openxmlformats.org/officeDocument/2006/math" xmlns:o="urn:schemas-microsoft-com:office:office" xmlns:wpg="http://schemas.microsoft.com/office/word/2010/wordprocessingGroup" xmlns:wne="http://schemas.microsoft.com/office/word/2006/wordml" xmlns:wpi="http://schemas.microsoft.com/office/word/2010/wordprocessingInk" xmlns:r="http://schemas.openxmlformats.org/officeDocument/2006/relationships" xmlns:cx="http://schemas.microsoft.com/office/drawing/2014/chartex" xmlns:v="urn:schemas-microsoft-com:vml" xmlns:wps="http://schemas.microsoft.com/office/word/2010/wordprocessingShape" xmlns:w16cid="http://schemas.microsoft.com/office/word/2016/wordml/cid" w:numId="6">
+    <w:abstractNumId w:val="8"/>
+  </w:num>
+  <w:num xmlns:aink="http://schemas.microsoft.com/office/drawing/2016/ink" xmlns:w16se="http://schemas.microsoft.com/office/word/2015/wordml/symex" xmlns:wp14="http://schemas.microsoft.com/office/word/2010/wordprocessingDrawing" xmlns:am3d="http://schemas.microsoft.com/office/drawing/2017/model3d" xmlns:mc="http://schemas.openxmlformats.org/markup-compatibility/2006" xmlns:w10="urn:schemas-microsoft-com:office:word" xmlns:wp="http://schemas.openxmlformats.org/drawingml/2006/wordprocessingDrawing" xmlns:w15="http://schemas.microsoft.com/office/word/2012/wordml" xmlns:w14="http://schemas.microsoft.com/office/word/2010/wordml" xmlns:cx2="http://schemas.microsoft.com/office/drawing/2015/10/21/chartex" xmlns:cx1="http://schemas.microsoft.com/office/drawing/2015/9/8/chartex" xmlns:w16="http://schemas.microsoft.com/office/word/2018/wordml" xmlns:cx4="http://schemas.microsoft.com/office/drawing/2016/5/10/chartex" xmlns:cx3="http://schemas.microsoft.com/office/drawing/2016/5/9/chartex" xmlns:cx6="http://schemas.microsoft.com/office/drawing/2016/5/12/chartex" xmlns:cx5="http://schemas.microsoft.com/office/drawing/2016/5/11/chartex" xmlns:cx8="http://schemas.microsoft.com/office/drawing/2016/5/14/chartex" xmlns:cx7="http://schemas.microsoft.com/office/drawing/2016/5/13/chartex" xmlns:w16cex="http://schemas.microsoft.com/office/word/2018/wordml/cex" xmlns:wpc="http://schemas.microsoft.com/office/word/2010/wordprocessingCanvas" xmlns:m="http://schemas.openxmlformats.org/officeDocument/2006/math" xmlns:o="urn:schemas-microsoft-com:office:office" xmlns:wpg="http://schemas.microsoft.com/office/word/2010/wordprocessingGroup" xmlns:wne="http://schemas.microsoft.com/office/word/2006/wordml" xmlns:wpi="http://schemas.microsoft.com/office/word/2010/wordprocessingInk" xmlns:r="http://schemas.openxmlformats.org/officeDocument/2006/relationships" xmlns:cx="http://schemas.microsoft.com/office/drawing/2014/chartex" xmlns:v="urn:schemas-microsoft-com:vml" xmlns:wps="http://schemas.microsoft.com/office/word/2010/wordprocessingShape" xmlns:w16cid="http://schemas.microsoft.com/office/word/2016/wordml/cid" w:numId="7">
+    <w:abstractNumId w:val="3"/>
+  </w:num>
+  <w:num xmlns:aink="http://schemas.microsoft.com/office/drawing/2016/ink" xmlns:w16se="http://schemas.microsoft.com/office/word/2015/wordml/symex" xmlns:wp14="http://schemas.microsoft.com/office/word/2010/wordprocessingDrawing" xmlns:am3d="http://schemas.microsoft.com/office/drawing/2017/model3d" xmlns:mc="http://schemas.openxmlformats.org/markup-compatibility/2006" xmlns:w10="urn:schemas-microsoft-com:office:word" xmlns:wp="http://schemas.openxmlformats.org/drawingml/2006/wordprocessingDrawing" xmlns:w15="http://schemas.microsoft.com/office/word/2012/wordml" xmlns:w14="http://schemas.microsoft.com/office/word/2010/wordml" xmlns:cx2="http://schemas.microsoft.com/office/drawing/2015/10/21/chartex" xmlns:cx1="http://schemas.microsoft.com/office/drawing/2015/9/8/chartex" xmlns:w16="http://schemas.microsoft.com/office/word/2018/wordml" xmlns:cx4="http://schemas.microsoft.com/office/drawing/2016/5/10/chartex" xmlns:cx3="http://schemas.microsoft.com/office/drawing/2016/5/9/chartex" xmlns:cx6="http://schemas.microsoft.com/office/drawing/2016/5/12/chartex" xmlns:cx5="http://schemas.microsoft.com/office/drawing/2016/5/11/chartex" xmlns:cx8="http://schemas.microsoft.com/office/drawing/2016/5/14/chartex" xmlns:cx7="http://schemas.microsoft.com/office/drawing/2016/5/13/chartex" xmlns:w16cex="http://schemas.microsoft.com/office/word/2018/wordml/cex" xmlns:wpc="http://schemas.microsoft.com/office/word/2010/wordprocessingCanvas" xmlns:m="http://schemas.openxmlformats.org/officeDocument/2006/math" xmlns:o="urn:schemas-microsoft-com:office:office" xmlns:wpg="http://schemas.microsoft.com/office/word/2010/wordprocessingGroup" xmlns:wne="http://schemas.microsoft.com/office/word/2006/wordml" xmlns:wpi="http://schemas.microsoft.com/office/word/2010/wordprocessingInk" xmlns:r="http://schemas.openxmlformats.org/officeDocument/2006/relationships" xmlns:cx="http://schemas.microsoft.com/office/drawing/2014/chartex" xmlns:v="urn:schemas-microsoft-com:vml" xmlns:wps="http://schemas.microsoft.com/office/word/2010/wordprocessingShape" xmlns:w16cid="http://schemas.microsoft.com/office/word/2016/wordml/cid" w:numId="8">
+    <w:abstractNumId w:val="2"/>
+  </w:num>
+  <w:num xmlns:aink="http://schemas.microsoft.com/office/drawing/2016/ink" xmlns:w16se="http://schemas.microsoft.com/office/word/2015/wordml/symex" xmlns:wp14="http://schemas.microsoft.com/office/word/2010/wordprocessingDrawing" xmlns:am3d="http://schemas.microsoft.com/office/drawing/2017/model3d" xmlns:mc="http://schemas.openxmlformats.org/markup-compatibility/2006" xmlns:w10="urn:schemas-microsoft-com:office:word" xmlns:wp="http://schemas.openxmlformats.org/drawingml/2006/wordprocessingDrawing" xmlns:w15="http://schemas.microsoft.com/office/word/2012/wordml" xmlns:w14="http://schemas.microsoft.com/office/word/2010/wordml" xmlns:cx2="http://schemas.microsoft.com/office/drawing/2015/10/21/chartex" xmlns:cx1="http://schemas.microsoft.com/office/drawing/2015/9/8/chartex" xmlns:w16="http://schemas.microsoft.com/office/word/2018/wordml" xmlns:cx4="http://schemas.microsoft.com/office/drawing/2016/5/10/chartex" xmlns:cx3="http://schemas.microsoft.com/office/drawing/2016/5/9/chartex" xmlns:cx6="http://schemas.microsoft.com/office/drawing/2016/5/12/chartex" xmlns:cx5="http://schemas.microsoft.com/office/drawing/2016/5/11/chartex" xmlns:cx8="http://schemas.microsoft.com/office/drawing/2016/5/14/chartex" xmlns:cx7="http://schemas.microsoft.com/office/drawing/2016/5/13/chartex" xmlns:w16cex="http://schemas.microsoft.com/office/word/2018/wordml/cex" xmlns:wpc="http://schemas.microsoft.com/office/word/2010/wordprocessingCanvas" xmlns:m="http://schemas.openxmlformats.org/officeDocument/2006/math" xmlns:o="urn:schemas-microsoft-com:office:office" xmlns:wpg="http://schemas.microsoft.com/office/word/2010/wordprocessingGroup" xmlns:wne="http://schemas.microsoft.com/office/word/2006/wordml" xmlns:wpi="http://schemas.microsoft.com/office/word/2010/wordprocessingInk" xmlns:r="http://schemas.openxmlformats.org/officeDocument/2006/relationships" xmlns:cx="http://schemas.microsoft.com/office/drawing/2014/chartex" xmlns:v="urn:schemas-microsoft-com:vml" xmlns:wps="http://schemas.microsoft.com/office/word/2010/wordprocessingShape" xmlns:w16cid="http://schemas.microsoft.com/office/word/2016/wordml/cid" w:numId="9">
+    <w:abstractNumId w:val="1"/>
+  </w:num>
+  <w:num xmlns:aink="http://schemas.microsoft.com/office/drawing/2016/ink" xmlns:w16se="http://schemas.microsoft.com/office/word/2015/wordml/symex" xmlns:wp14="http://schemas.microsoft.com/office/word/2010/wordprocessingDrawing" xmlns:am3d="http://schemas.microsoft.com/office/drawing/2017/model3d" xmlns:mc="http://schemas.openxmlformats.org/markup-compatibility/2006" xmlns:w10="urn:schemas-microsoft-com:office:word" xmlns:wp="http://schemas.openxmlformats.org/drawingml/2006/wordprocessingDrawing" xmlns:w15="http://schemas.microsoft.com/office/word/2012/wordml" xmlns:w14="http://schemas.microsoft.com/office/word/2010/wordml" xmlns:cx2="http://schemas.microsoft.com/office/drawing/2015/10/21/chartex" xmlns:cx1="http://schemas.microsoft.com/office/drawing/2015/9/8/chartex" xmlns:w16="http://schemas.microsoft.com/office/word/2018/wordml" xmlns:cx4="http://schemas.microsoft.com/office/drawing/2016/5/10/chartex" xmlns:cx3="http://schemas.microsoft.com/office/drawing/2016/5/9/chartex" xmlns:cx6="http://schemas.microsoft.com/office/drawing/2016/5/12/chartex" xmlns:cx5="http://schemas.microsoft.com/office/drawing/2016/5/11/chartex" xmlns:cx8="http://schemas.microsoft.com/office/drawing/2016/5/14/chartex" xmlns:cx7="http://schemas.microsoft.com/office/drawing/2016/5/13/chartex" xmlns:w16cex="http://schemas.microsoft.com/office/word/2018/wordml/cex" xmlns:wpc="http://schemas.microsoft.com/office/word/2010/wordprocessingCanvas" xmlns:m="http://schemas.openxmlformats.org/officeDocument/2006/math" xmlns:o="urn:schemas-microsoft-com:office:office" xmlns:wpg="http://schemas.microsoft.com/office/word/2010/wordprocessingGroup" xmlns:wne="http://schemas.microsoft.com/office/word/2006/wordml" xmlns:wpi="http://schemas.microsoft.com/office/word/2010/wordprocessingInk" xmlns:r="http://schemas.openxmlformats.org/officeDocument/2006/relationships" xmlns:cx="http://schemas.microsoft.com/office/drawing/2014/chartex" xmlns:v="urn:schemas-microsoft-com:vml" xmlns:wps="http://schemas.microsoft.com/office/word/2010/wordprocessingShape" xmlns:w16cid="http://schemas.microsoft.com/office/word/2016/wordml/cid" w:numId="10">
+    <w:abstractNumId w:val="0"/>
+  </w:num>
+  <w:num xmlns:aink="http://schemas.microsoft.com/office/drawing/2016/ink" xmlns:w16se="http://schemas.microsoft.com/office/word/2015/wordml/symex" xmlns:wp14="http://schemas.microsoft.com/office/word/2010/wordprocessingDrawing" xmlns:am3d="http://schemas.microsoft.com/office/drawing/2017/model3d" xmlns:mc="http://schemas.openxmlformats.org/markup-compatibility/2006" xmlns:w10="urn:schemas-microsoft-com:office:word" xmlns:wp="http://schemas.openxmlformats.org/drawingml/2006/wordprocessingDrawing" xmlns:w15="http://schemas.microsoft.com/office/word/2012/wordml" xmlns:w14="http://schemas.microsoft.com/office/word/2010/wordml" xmlns:cx2="http://schemas.microsoft.com/office/drawing/2015/10/21/chartex" xmlns:cx1="http://schemas.microsoft.com/office/drawing/2015/9/8/chartex" xmlns:w16="http://schemas.microsoft.com/office/word/2018/wordml" xmlns:cx4="http://schemas.microsoft.com/office/drawing/2016/5/10/chartex" xmlns:cx3="http://schemas.microsoft.com/office/drawing/2016/5/9/chartex" xmlns:cx6="http://schemas.microsoft.com/office/drawing/2016/5/12/chartex" xmlns:cx5="http://schemas.microsoft.com/office/drawing/2016/5/11/chartex" xmlns:cx8="http://schemas.microsoft.com/office/drawing/2016/5/14/chartex" xmlns:cx7="http://schemas.microsoft.com/office/drawing/2016/5/13/chartex" xmlns:w16cex="http://schemas.microsoft.com/office/word/2018/wordml/cex" xmlns:wpc="http://schemas.microsoft.com/office/word/2010/wordprocessingCanvas" xmlns:m="http://schemas.openxmlformats.org/officeDocument/2006/math" xmlns:o="urn:schemas-microsoft-com:office:office" xmlns:wpg="http://schemas.microsoft.com/office/word/2010/wordprocessingGroup" xmlns:wne="http://schemas.microsoft.com/office/word/2006/wordml" xmlns:wpi="http://schemas.microsoft.com/office/word/2010/wordprocessingInk" xmlns:r="http://schemas.openxmlformats.org/officeDocument/2006/relationships" xmlns:cx="http://schemas.microsoft.com/office/drawing/2014/chartex" xmlns:v="urn:schemas-microsoft-com:vml" xmlns:wps="http://schemas.microsoft.com/office/word/2010/wordprocessingShape" xmlns:w16cid="http://schemas.microsoft.com/office/word/2016/wordml/cid" w:numId="11">
+    <w:abstractNumId w:val="8"/>
+  </w:num>
+  <w:num xmlns:aink="http://schemas.microsoft.com/office/drawing/2016/ink" xmlns:w16se="http://schemas.microsoft.com/office/word/2015/wordml/symex" xmlns:wp14="http://schemas.microsoft.com/office/word/2010/wordprocessingDrawing" xmlns:am3d="http://schemas.microsoft.com/office/drawing/2017/model3d" xmlns:mc="http://schemas.openxmlformats.org/markup-compatibility/2006" xmlns:w10="urn:schemas-microsoft-com:office:word" xmlns:wp="http://schemas.openxmlformats.org/drawingml/2006/wordprocessingDrawing" xmlns:w15="http://schemas.microsoft.com/office/word/2012/wordml" xmlns:w14="http://schemas.microsoft.com/office/word/2010/wordml" xmlns:cx2="http://schemas.microsoft.com/office/drawing/2015/10/21/chartex" xmlns:cx1="http://schemas.microsoft.com/office/drawing/2015/9/8/chartex" xmlns:w16="http://schemas.microsoft.com/office/word/2018/wordml" xmlns:cx4="http://schemas.microsoft.com/office/drawing/2016/5/10/chartex" xmlns:cx3="http://schemas.microsoft.com/office/drawing/2016/5/9/chartex" xmlns:cx6="http://schemas.microsoft.com/office/drawing/2016/5/12/chartex" xmlns:cx5="http://schemas.microsoft.com/office/drawing/2016/5/11/chartex" xmlns:cx8="http://schemas.microsoft.com/office/drawing/2016/5/14/chartex" xmlns:cx7="http://schemas.microsoft.com/office/drawing/2016/5/13/chartex" xmlns:w16cex="http://schemas.microsoft.com/office/word/2018/wordml/cex" xmlns:wpc="http://schemas.microsoft.com/office/word/2010/wordprocessingCanvas" xmlns:m="http://schemas.openxmlformats.org/officeDocument/2006/math" xmlns:o="urn:schemas-microsoft-com:office:office" xmlns:wpg="http://schemas.microsoft.com/office/word/2010/wordprocessingGroup" xmlns:wne="http://schemas.microsoft.com/office/word/2006/wordml" xmlns:wpi="http://schemas.microsoft.com/office/word/2010/wordprocessingInk" xmlns:r="http://schemas.openxmlformats.org/officeDocument/2006/relationships" xmlns:cx="http://schemas.microsoft.com/office/drawing/2014/chartex" xmlns:v="urn:schemas-microsoft-com:vml" xmlns:wps="http://schemas.microsoft.com/office/word/2010/wordprocessingShape" xmlns:w16cid="http://schemas.microsoft.com/office/word/2016/wordml/cid" w:numId="12">
+    <w:abstractNumId w:val="8"/>
+  </w:num>
+  <w:num xmlns:aink="http://schemas.microsoft.com/office/drawing/2016/ink" xmlns:w16se="http://schemas.microsoft.com/office/word/2015/wordml/symex" xmlns:wp14="http://schemas.microsoft.com/office/word/2010/wordprocessingDrawing" xmlns:am3d="http://schemas.microsoft.com/office/drawing/2017/model3d" xmlns:mc="http://schemas.openxmlformats.org/markup-compatibility/2006" xmlns:w10="urn:schemas-microsoft-com:office:word" xmlns:wp="http://schemas.openxmlformats.org/drawingml/2006/wordprocessingDrawing" xmlns:w15="http://schemas.microsoft.com/office/word/2012/wordml" xmlns:w14="http://schemas.microsoft.com/office/word/2010/wordml" xmlns:cx2="http://schemas.microsoft.com/office/drawing/2015/10/21/chartex" xmlns:cx1="http://schemas.microsoft.com/office/drawing/2015/9/8/chartex" xmlns:w16="http://schemas.microsoft.com/office/word/2018/wordml" xmlns:cx4="http://schemas.microsoft.com/office/drawing/2016/5/10/chartex" xmlns:cx3="http://schemas.microsoft.com/office/drawing/2016/5/9/chartex" xmlns:cx6="http://schemas.microsoft.com/office/drawing/2016/5/12/chartex" xmlns:cx5="http://schemas.microsoft.com/office/drawing/2016/5/11/chartex" xmlns:cx8="http://schemas.microsoft.com/office/drawing/2016/5/14/chartex" xmlns:cx7="http://schemas.microsoft.com/office/drawing/2016/5/13/chartex" xmlns:w16cex="http://schemas.microsoft.com/office/word/2018/wordml/cex" xmlns:wpc="http://schemas.microsoft.com/office/word/2010/wordprocessingCanvas" xmlns:m="http://schemas.openxmlformats.org/officeDocument/2006/math" xmlns:o="urn:schemas-microsoft-com:office:office" xmlns:wpg="http://schemas.microsoft.com/office/word/2010/wordprocessingGroup" xmlns:wne="http://schemas.microsoft.com/office/word/2006/wordml" xmlns:wpi="http://schemas.microsoft.com/office/word/2010/wordprocessingInk" xmlns:r="http://schemas.openxmlformats.org/officeDocument/2006/relationships" xmlns:cx="http://schemas.microsoft.com/office/drawing/2014/chartex" xmlns:v="urn:schemas-microsoft-com:vml" xmlns:wps="http://schemas.microsoft.com/office/word/2010/wordprocessingShape" xmlns:w16cid="http://schemas.microsoft.com/office/word/2016/wordml/cid" w:numId="13">
+    <w:abstractNumId w:val="8"/>
+  </w:num>
+  <w:num xmlns:aink="http://schemas.microsoft.com/office/drawing/2016/ink" xmlns:w16se="http://schemas.microsoft.com/office/word/2015/wordml/symex" xmlns:wp14="http://schemas.microsoft.com/office/word/2010/wordprocessingDrawing" xmlns:am3d="http://schemas.microsoft.com/office/drawing/2017/model3d" xmlns:mc="http://schemas.openxmlformats.org/markup-compatibility/2006" xmlns:w10="urn:schemas-microsoft-com:office:word" xmlns:wp="http://schemas.openxmlformats.org/drawingml/2006/wordprocessingDrawing" xmlns:w15="http://schemas.microsoft.com/office/word/2012/wordml" xmlns:w14="http://schemas.microsoft.com/office/word/2010/wordml" xmlns:cx2="http://schemas.microsoft.com/office/drawing/2015/10/21/chartex" xmlns:cx1="http://schemas.microsoft.com/office/drawing/2015/9/8/chartex" xmlns:w16="http://schemas.microsoft.com/office/word/2018/wordml" xmlns:cx4="http://schemas.microsoft.com/office/drawing/2016/5/10/chartex" xmlns:cx3="http://schemas.microsoft.com/office/drawing/2016/5/9/chartex" xmlns:cx6="http://schemas.microsoft.com/office/drawing/2016/5/12/chartex" xmlns:cx5="http://schemas.microsoft.com/office/drawing/2016/5/11/chartex" xmlns:cx8="http://schemas.microsoft.com/office/drawing/2016/5/14/chartex" xmlns:cx7="http://schemas.microsoft.com/office/drawing/2016/5/13/chartex" xmlns:w16cex="http://schemas.microsoft.com/office/word/2018/wordml/cex" xmlns:wpc="http://schemas.microsoft.com/office/word/2010/wordprocessingCanvas" xmlns:m="http://schemas.openxmlformats.org/officeDocument/2006/math" xmlns:o="urn:schemas-microsoft-com:office:office" xmlns:wpg="http://schemas.microsoft.com/office/word/2010/wordprocessingGroup" xmlns:wne="http://schemas.microsoft.com/office/word/2006/wordml" xmlns:wpi="http://schemas.microsoft.com/office/word/2010/wordprocessingInk" xmlns:r="http://schemas.openxmlformats.org/officeDocument/2006/relationships" xmlns:cx="http://schemas.microsoft.com/office/drawing/2014/chartex" xmlns:v="urn:schemas-microsoft-com:vml" xmlns:wps="http://schemas.microsoft.com/office/word/2010/wordprocessingShape" xmlns:w16cid="http://schemas.microsoft.com/office/word/2016/wordml/cid" w:numId="14">
+    <w:abstractNumId w:val="9"/>
+  </w:num>
+  <w:num xmlns:aink="http://schemas.microsoft.com/office/drawing/2016/ink" xmlns:w16se="http://schemas.microsoft.com/office/word/2015/wordml/symex" xmlns:wp14="http://schemas.microsoft.com/office/word/2010/wordprocessingDrawing" xmlns:am3d="http://schemas.microsoft.com/office/drawing/2017/model3d" xmlns:mc="http://schemas.openxmlformats.org/markup-compatibility/2006" xmlns:w10="urn:schemas-microsoft-com:office:word" xmlns:wp="http://schemas.openxmlformats.org/drawingml/2006/wordprocessingDrawing" xmlns:w15="http://schemas.microsoft.com/office/word/2012/wordml" xmlns:w14="http://schemas.microsoft.com/office/word/2010/wordml" xmlns:cx2="http://schemas.microsoft.com/office/drawing/2015/10/21/chartex" xmlns:cx1="http://schemas.microsoft.com/office/drawing/2015/9/8/chartex" xmlns:w16="http://schemas.microsoft.com/office/word/2018/wordml" xmlns:cx4="http://schemas.microsoft.com/office/drawing/2016/5/10/chartex" xmlns:cx3="http://schemas.microsoft.com/office/drawing/2016/5/9/chartex" xmlns:cx6="http://schemas.microsoft.com/office/drawing/2016/5/12/chartex" xmlns:cx5="http://schemas.microsoft.com/office/drawing/2016/5/11/chartex" xmlns:cx8="http://schemas.microsoft.com/office/drawing/2016/5/14/chartex" xmlns:cx7="http://schemas.microsoft.com/office/drawing/2016/5/13/chartex" xmlns:w16cex="http://schemas.microsoft.com/office/word/2018/wordml/cex" xmlns:wpc="http://schemas.microsoft.com/office/word/2010/wordprocessingCanvas" xmlns:m="http://schemas.openxmlformats.org/officeDocument/2006/math" xmlns:o="urn:schemas-microsoft-com:office:office" xmlns:wpg="http://schemas.microsoft.com/office/word/2010/wordprocessingGroup" xmlns:wne="http://schemas.microsoft.com/office/word/2006/wordml" xmlns:wpi="http://schemas.microsoft.com/office/word/2010/wordprocessingInk" xmlns:r="http://schemas.openxmlformats.org/officeDocument/2006/relationships" xmlns:cx="http://schemas.microsoft.com/office/drawing/2014/chartex" xmlns:v="urn:schemas-microsoft-com:vml" xmlns:wps="http://schemas.microsoft.com/office/word/2010/wordprocessingShape" xmlns:w16cid="http://schemas.microsoft.com/office/word/2016/wordml/cid" w:numId="15">
+    <w:abstractNumId w:val="8"/>
+  </w:num>
+</w:numbering>
+</file>
+
 <file path=word/styles.xml><?xml version="1.0" encoding="utf-8"?>
-<w:styles xmlns:mc="http://schemas.openxmlformats.org/markup-compatibility/2006" xmlns:r="http://schemas.openxmlformats.org/officeDocument/2006/relationships" xmlns:w="http://schemas.openxmlformats.org/wordprocessingml/2006/main" xmlns:w14="http://schemas.microsoft.com/office/word/2010/wordml" xmlns:w15="http://schemas.microsoft.com/office/word/2012/wordml" xmlns:w16cid="http://schemas.microsoft.com/office/word/2016/wordml/cid" xmlns:w16se="http://schemas.microsoft.com/office/word/2015/wordml/symex" mc:Ignorable="w14 w15 w16se w16cid">
+<w:styles xmlns:mc="http://schemas.openxmlformats.org/markup-compatibility/2006" xmlns:r="http://schemas.openxmlformats.org/officeDocument/2006/relationships" xmlns:w="http://schemas.openxmlformats.org/wordprocessingml/2006/main" xmlns:w14="http://schemas.microsoft.com/office/word/2010/wordml" xmlns:w15="http://schemas.microsoft.com/office/word/2012/wordml" xmlns:w16cex="http://schemas.microsoft.com/office/word/2018/wordml/cex" xmlns:w16cid="http://schemas.microsoft.com/office/word/2016/wordml/cid" xmlns:w16="http://schemas.microsoft.com/office/word/2018/wordml" xmlns:w16se="http://schemas.microsoft.com/office/word/2015/wordml/symex" mc:Ignorable="w14 w15 w16se w16cid w16 w16cex">
   <w:docDefaults>
     <w:rPrDefault>
       <w:rPr>
@@ -1429,6 +1649,7 @@
     <w:lsdException w:name="HTML Sample" w:semiHidden="1" w:unhideWhenUsed="1"/>
     <w:lsdException w:name="HTML Typewriter" w:semiHidden="1" w:unhideWhenUsed="1"/>
     <w:lsdException w:name="HTML Variable" w:semiHidden="1" w:unhideWhenUsed="1"/>
+    <w:lsdException w:name="Normal Table" w:semiHidden="1" w:unhideWhenUsed="1"/>
     <w:lsdException w:name="annotation subject" w:semiHidden="1" w:unhideWhenUsed="1"/>
     <w:lsdException w:name="No List" w:semiHidden="1" w:unhideWhenUsed="1"/>
     <w:lsdException w:name="Outline List 1" w:semiHidden="1" w:unhideWhenUsed="1"/>
@@ -1471,8 +1692,11 @@
     <w:lsdException w:name="Table Contemporary" w:semiHidden="1" w:unhideWhenUsed="1"/>
     <w:lsdException w:name="Table Elegant" w:semiHidden="1" w:unhideWhenUsed="1"/>
     <w:lsdException w:name="Table Professional" w:semiHidden="1" w:unhideWhenUsed="1"/>
+    <w:lsdException w:name="Table Subtle 1" w:semiHidden="1" w:unhideWhenUsed="1"/>
     <w:lsdException w:name="Table Subtle 2" w:semiHidden="1" w:unhideWhenUsed="1"/>
     <w:lsdException w:name="Table Web 1" w:semiHidden="1" w:unhideWhenUsed="1"/>
+    <w:lsdException w:name="Table Web 2" w:semiHidden="1" w:unhideWhenUsed="1"/>
+    <w:lsdException w:name="Table Web 3" w:semiHidden="1" w:unhideWhenUsed="1"/>
     <w:lsdException w:name="Balloon Text" w:semiHidden="1" w:unhideWhenUsed="1"/>
     <w:lsdException w:name="Table Grid" w:uiPriority="39"/>
     <w:lsdException w:name="Table Theme" w:semiHidden="1" w:unhideWhenUsed="1"/>
@@ -2921,5 +3145,31 @@
       </w:tcPr>
     </w:tblStylePr>
   </w:style>
+  <w:style w:type="paragraph" w:styleId="ListBullet">
+    <w:name w:val="List Bullet"/>
+    <w:basedOn w:val="Normal"/>
+    <w:uiPriority w:val="99"/>
+    <w:unhideWhenUsed/>
+    <w:rsid w:val="00625B47"/>
+    <w:pPr>
+      <w:numPr>
+        <w:numId w:val="14"/>
+      </w:numPr>
+      <w:contextualSpacing/>
+    </w:pPr>
+  </w:style>
+  <w:style w:type="paragraph" w:styleId="ListNumber">
+    <w:name w:val="List Number"/>
+    <w:basedOn w:val="Normal"/>
+    <w:uiPriority w:val="99"/>
+    <w:unhideWhenUsed/>
+    <w:rsid w:val="00625B47"/>
+    <w:pPr>
+      <w:numPr>
+        <w:numId w:val="15"/>
+      </w:numPr>
+      <w:contextualSpacing/>
+    </w:pPr>
+  </w:style>
 </w:styles>
 </file>
</xml_diff>